<commit_message>
Used current magic techniques to generate all moves for all sliding pieces on all squares.
</commit_message>
<xml_diff>
--- a/documents/Gambit Write Up.docx
+++ b/documents/Gambit Write Up.docx
@@ -44,23 +44,7 @@
         <w:pStyle w:val="KeyWordHead"/>
       </w:pPr>
       <w:r>
-        <w:t xml:space="preserve">Analyze a massive database of games to evaluate moves based on probability. Say you have a 500 </w:t>
-      </w:r>
-      <w:proofErr w:type="spellStart"/>
-      <w:r>
-        <w:t>elo</w:t>
-      </w:r>
-      <w:proofErr w:type="spellEnd"/>
-      <w:r>
-        <w:t xml:space="preserve"> player, you would look at all games featuring say 300 – 700 </w:t>
-      </w:r>
-      <w:proofErr w:type="spellStart"/>
-      <w:r>
-        <w:t>elo</w:t>
-      </w:r>
-      <w:proofErr w:type="spellEnd"/>
-      <w:r>
-        <w:t xml:space="preserve"> players and see what the most common move was in that position. This would be like alpha beta with pruning, where you discard unpromising lines early before wasting lots of time calculating to a given depth on a tree you can be fairly sure will result in a worse position. However, in our case instead of pruning trees with a low evaluated position for the engine, we could prune trees with a low probability of occurring. It would require testing to see what threshold this would be, but for example if a line is under 10% chance of occurring, it will prune that branch. Also, if a line is over 50% chance of occurring, then you could search a higher depth than less likely lines.</w:t>
+        <w:t>Analyze a massive database of games to evaluate moves based on probability. Say you have a 500 elo player, you would look at all games featuring say 300 – 700 elo players and see what the most common move was in that position. This would be like alpha beta with pruning, where you discard unpromising lines early before wasting lots of time calculating to a given depth on a tree you can be fairly sure will result in a worse position. However, in our case instead of pruning trees with a low evaluated position for the engine, we could prune trees with a low probability of occurring. It would require testing to see what threshold this would be, but for example if a line is under 10% chance of occurring, it will prune that branch. Also, if a line is over 50% chance of occurring, then you could search a higher depth than less likely lines.</w:t>
       </w:r>
     </w:p>
     <w:p>
@@ -107,13 +91,8 @@
       </w:r>
     </w:p>
     <w:p>
-      <w:proofErr w:type="spellStart"/>
-      <w:r>
-        <w:t>Id</w:t>
-      </w:r>
-      <w:proofErr w:type="spellEnd"/>
-      <w:r>
-        <w:t xml:space="preserve"> like to use machine learning to analyse data of games from multiple skill levels, to play the probabilistic best line</w:t>
+      <w:r>
+        <w:t>Id like to use machine learning to analyse data of games from multiple skill levels, to play the probabilistic best line</w:t>
       </w:r>
     </w:p>
     <w:p>
@@ -180,15 +159,7 @@
     </w:p>
     <w:p>
       <w:r>
-        <w:t xml:space="preserve">  - Or also thought of as rook on 00. At u64[7] is another rook, because </w:t>
-      </w:r>
-      <w:proofErr w:type="spellStart"/>
-      <w:r>
-        <w:t>its</w:t>
-      </w:r>
-      <w:proofErr w:type="spellEnd"/>
-      <w:r>
-        <w:t xml:space="preserve"> on H1, also seen as 07.</w:t>
+        <w:t xml:space="preserve">  - Or also thought of as rook on 00. At u64[7] is another rook, because its on H1, also seen as 07.</w:t>
       </w:r>
     </w:p>
     <w:p>
@@ -224,6 +195,95 @@
     <w:p>
       <w:r>
         <w:t>Magic Generation:</w:t>
+      </w:r>
+    </w:p>
+    <w:p>
+      <w:r>
+        <w:t>We call find_magic(Piece piece_type, int square) to find magic numbers for a given sliding piece on a given square. For example, a bishop on a1 will have a different magic number to a rook on a1, and a bishop on a1 will have a different magic number to a bishop on a2.</w:t>
+      </w:r>
+    </w:p>
+    <w:p>
+      <w:r>
+        <w:lastRenderedPageBreak/>
+        <w:drawing>
+          <wp:inline distT="0" distB="0" distL="0" distR="0" wp14:anchorId="20634926" wp14:editId="76AC14FC">
+            <wp:extent cx="5731510" cy="2535555"/>
+            <wp:effectExtent l="0" t="0" r="2540" b="0"/>
+            <wp:docPr id="36932624" name="Picture 1" descr="A screen shot of a computer program&#10;&#10;Description automatically generated"/>
+            <wp:cNvGraphicFramePr>
+              <a:graphicFrameLocks xmlns:a="http://schemas.openxmlformats.org/drawingml/2006/main" noChangeAspect="1"/>
+            </wp:cNvGraphicFramePr>
+            <a:graphic xmlns:a="http://schemas.openxmlformats.org/drawingml/2006/main">
+              <a:graphicData uri="http://schemas.openxmlformats.org/drawingml/2006/picture">
+                <pic:pic xmlns:pic="http://schemas.openxmlformats.org/drawingml/2006/picture">
+                  <pic:nvPicPr>
+                    <pic:cNvPr id="36932624" name="Picture 1" descr="A screen shot of a computer program&#10;&#10;Description automatically generated"/>
+                    <pic:cNvPicPr/>
+                  </pic:nvPicPr>
+                  <pic:blipFill>
+                    <a:blip r:embed="rId6"/>
+                    <a:stretch>
+                      <a:fillRect/>
+                    </a:stretch>
+                  </pic:blipFill>
+                  <pic:spPr>
+                    <a:xfrm>
+                      <a:off x="0" y="0"/>
+                      <a:ext cx="5731510" cy="2535555"/>
+                    </a:xfrm>
+                    <a:prstGeom prst="rect">
+                      <a:avLst/>
+                    </a:prstGeom>
+                  </pic:spPr>
+                </pic:pic>
+              </a:graphicData>
+            </a:graphic>
+          </wp:inline>
+        </w:drawing>
+      </w:r>
+    </w:p>
+    <w:p>
+      <w:r>
+        <w:t>Attempts to create a table of attacks using a randomly generated u64. If there are no collisions, this u64 works as a magic and we save the magic.</w:t>
+      </w:r>
+    </w:p>
+    <w:p>
+      <w:r>
+        <w:drawing>
+          <wp:inline distT="0" distB="0" distL="0" distR="0" wp14:anchorId="18176DEC" wp14:editId="3818F9F3">
+            <wp:extent cx="5731510" cy="3070860"/>
+            <wp:effectExtent l="0" t="0" r="2540" b="0"/>
+            <wp:docPr id="2096258518" name="Picture 1" descr="A screen shot of a computer code&#10;&#10;Description automatically generated"/>
+            <wp:cNvGraphicFramePr>
+              <a:graphicFrameLocks xmlns:a="http://schemas.openxmlformats.org/drawingml/2006/main" noChangeAspect="1"/>
+            </wp:cNvGraphicFramePr>
+            <a:graphic xmlns:a="http://schemas.openxmlformats.org/drawingml/2006/main">
+              <a:graphicData uri="http://schemas.openxmlformats.org/drawingml/2006/picture">
+                <pic:pic xmlns:pic="http://schemas.openxmlformats.org/drawingml/2006/picture">
+                  <pic:nvPicPr>
+                    <pic:cNvPr id="2096258518" name="Picture 1" descr="A screen shot of a computer code&#10;&#10;Description automatically generated"/>
+                    <pic:cNvPicPr/>
+                  </pic:nvPicPr>
+                  <pic:blipFill>
+                    <a:blip r:embed="rId7"/>
+                    <a:stretch>
+                      <a:fillRect/>
+                    </a:stretch>
+                  </pic:blipFill>
+                  <pic:spPr>
+                    <a:xfrm>
+                      <a:off x="0" y="0"/>
+                      <a:ext cx="5731510" cy="3070860"/>
+                    </a:xfrm>
+                    <a:prstGeom prst="rect">
+                      <a:avLst/>
+                    </a:prstGeom>
+                  </pic:spPr>
+                </pic:pic>
+              </a:graphicData>
+            </a:graphic>
+          </wp:inline>
+        </w:drawing>
       </w:r>
     </w:p>
     <w:p>

</xml_diff>

<commit_message>
Move generation is now sound. Passes perft test suite.
</commit_message>
<xml_diff>
--- a/documents/Gambit Write Up.docx
+++ b/documents/Gambit Write Up.docx
@@ -10,6 +10,108 @@
     <w:p/>
     <w:p>
       <w:r>
+        <w:t>PERFT:</w:t>
+      </w:r>
+    </w:p>
+    <w:p>
+      <w:r>
+        <w:t>Performance testing. Requires going through a standard set of chess positions at X depth, where X is chosen by the tester although typically will be smaller or bigger for some positions based on their complexity. If your move generation passes PERFT by generating the correct total number of nodes and nodes for each next move, then you can be fairly sure that your move generation is also sound. You can determine this by comparing it to a valid sound move generation of another engine.</w:t>
+      </w:r>
+    </w:p>
+    <w:p>
+      <w:r>
+        <w:t>From a given position, finds all possible combinations of moves up to a given depth. This depth is usually 5-7 and varies depending on</w:t>
+      </w:r>
+      <w:r>
+        <w:t xml:space="preserve"> position complexity</w:t>
+      </w:r>
+      <w:r>
+        <w:t>.</w:t>
+      </w:r>
+    </w:p>
+    <w:p>
+      <w:r>
+        <w:t xml:space="preserve">Used split </w:t>
+      </w:r>
+      <w:proofErr w:type="spellStart"/>
+      <w:r>
+        <w:t>perft</w:t>
+      </w:r>
+      <w:proofErr w:type="spellEnd"/>
+      <w:r>
+        <w:t xml:space="preserve"> to debug 6 positions on </w:t>
+      </w:r>
+      <w:proofErr w:type="spellStart"/>
+      <w:r>
+        <w:t>webperft</w:t>
+      </w:r>
+      <w:proofErr w:type="spellEnd"/>
+      <w:r>
+        <w:t xml:space="preserve">, then used regular </w:t>
+      </w:r>
+      <w:proofErr w:type="spellStart"/>
+      <w:r>
+        <w:t>perft</w:t>
+      </w:r>
+      <w:proofErr w:type="spellEnd"/>
+      <w:r>
+        <w:t xml:space="preserve"> for a large test suite.</w:t>
+      </w:r>
+    </w:p>
+    <w:p>
+      <w:r>
+        <w:t xml:space="preserve">Website to help debugging of move gen: </w:t>
+      </w:r>
+      <w:proofErr w:type="spellStart"/>
+      <w:r>
+        <w:t>webperft</w:t>
+      </w:r>
+      <w:proofErr w:type="spellEnd"/>
+      <w:r>
+        <w:t xml:space="preserve">. Once it was sound on </w:t>
+      </w:r>
+      <w:proofErr w:type="spellStart"/>
+      <w:r>
+        <w:t>webperft</w:t>
+      </w:r>
+      <w:proofErr w:type="spellEnd"/>
+      <w:r>
+        <w:t xml:space="preserve">, most kinks were ironed out so could move onto bigger </w:t>
+      </w:r>
+      <w:proofErr w:type="spellStart"/>
+      <w:r>
+        <w:t>perft</w:t>
+      </w:r>
+      <w:proofErr w:type="spellEnd"/>
+      <w:r>
+        <w:t xml:space="preserve"> suite.</w:t>
+      </w:r>
+    </w:p>
+    <w:p>
+      <w:r>
+        <w:t xml:space="preserve">To test your move generation efficiency, you can run PERFT and keep track of the total number of nodes walked per second. You then compare this to another implementation of </w:t>
+      </w:r>
+      <w:proofErr w:type="spellStart"/>
+      <w:r>
+        <w:t>well known</w:t>
+      </w:r>
+      <w:proofErr w:type="spellEnd"/>
+      <w:r>
+        <w:t xml:space="preserve"> engines to get a comparison. Note that nodes per second is also highly </w:t>
+      </w:r>
+      <w:proofErr w:type="spellStart"/>
+      <w:r>
+        <w:t>dependant</w:t>
+      </w:r>
+      <w:proofErr w:type="spellEnd"/>
+      <w:r>
+        <w:t xml:space="preserve"> on your computer architecture. So results from PERFT you see here may not align with your testing.</w:t>
+      </w:r>
+    </w:p>
+    <w:p/>
+    <w:p/>
+    <w:p>
+      <w:r>
         <w:t>Critical Evaluation of The Concept:</w:t>
       </w:r>
     </w:p>
@@ -30,10 +132,7 @@
         <w:t>Tool used:</w:t>
       </w:r>
       <w:r>
-        <w:t xml:space="preserve"> </w:t>
-      </w:r>
-      <w:r>
-        <w:t>https://analog-hors.github.io/webperft/</w:t>
+        <w:t xml:space="preserve"> https://analog-hors.github.io/webperft/</w:t>
       </w:r>
     </w:p>
     <w:p/>
@@ -56,7 +155,23 @@
         <w:pStyle w:val="KeyWordHead"/>
       </w:pPr>
       <w:r>
-        <w:t>Analyze a massive database of games to evaluate moves based on probability. Say you have a 500 elo player, you would look at all games featuring say 300 – 700 elo players and see what the most common move was in that position. This would be like alpha beta with pruning, where you discard unpromising lines early before wasting lots of time calculating to a given depth on a tree you can be fairly sure will result in a worse position. However, in our case instead of pruning trees with a low evaluated position for the engine, we could prune trees with a low probability of occurring. It would require testing to see what threshold this would be, but for example if a line is under 10% chance of occurring, it will prune that branch. Also, if a line is over 50% chance of occurring, then you could search a higher depth than less likely lines.</w:t>
+        <w:t xml:space="preserve">Analyze a massive database of games to evaluate moves based on probability. Say you have a 500 </w:t>
+      </w:r>
+      <w:proofErr w:type="spellStart"/>
+      <w:r>
+        <w:t>elo</w:t>
+      </w:r>
+      <w:proofErr w:type="spellEnd"/>
+      <w:r>
+        <w:t xml:space="preserve"> player, you would look at all games featuring say 300 – 700 </w:t>
+      </w:r>
+      <w:proofErr w:type="spellStart"/>
+      <w:r>
+        <w:t>elo</w:t>
+      </w:r>
+      <w:proofErr w:type="spellEnd"/>
+      <w:r>
+        <w:t xml:space="preserve"> players and see what the most common move was in that position. This would be like alpha beta with pruning, where you discard unpromising lines early before wasting lots of time calculating to a given depth on a tree you can be fairly sure will result in a worse position. However, in our case instead of pruning trees with a low evaluated position for the engine, we could prune trees with a low probability of occurring. It would require testing to see what threshold this would be, but for example if a line is under 10% chance of occurring, it will prune that branch. Also, if a line is over 50% chance of occurring, then you could search a higher depth than less likely lines.</w:t>
       </w:r>
     </w:p>
     <w:p>
@@ -64,6 +179,7 @@
         <w:pStyle w:val="KeyWordHead"/>
       </w:pPr>
       <w:r>
+        <w:lastRenderedPageBreak/>
         <w:t xml:space="preserve">Some drawbacks include that it would require a tremendous amount of data, and would need to be trained on the Royal Holloway supercluster. To help you understand the sheer amount of data you would need,  there are 10^40 possible legal positions in chess, which is 100 quadrillion times greater than the number of stars in the observable universe.  </w:t>
       </w:r>
       <w:hyperlink r:id="rId4" w:history="1">
@@ -103,8 +219,13 @@
       </w:r>
     </w:p>
     <w:p>
-      <w:r>
-        <w:t>Id like to use machine learning to analyse data of games from multiple skill levels, to play the probabilistic best line</w:t>
+      <w:proofErr w:type="spellStart"/>
+      <w:r>
+        <w:t>Id</w:t>
+      </w:r>
+      <w:proofErr w:type="spellEnd"/>
+      <w:r>
+        <w:t xml:space="preserve"> like to use machine learning to analyse data of games from multiple skill levels, to play the probabilistic best line</w:t>
       </w:r>
     </w:p>
     <w:p>
@@ -125,7 +246,6 @@
     </w:p>
     <w:p>
       <w:r>
-        <w:lastRenderedPageBreak/>
         <w:t>Motivation For Bit Boards</w:t>
       </w:r>
     </w:p>
@@ -171,7 +291,15 @@
     </w:p>
     <w:p>
       <w:r>
-        <w:t xml:space="preserve">  - Or also thought of as rook on 00. At u64[7] is another rook, because its on H1, also seen as 07.</w:t>
+        <w:t xml:space="preserve">  - Or also thought of as rook on 00. At u64[7] is another rook, because </w:t>
+      </w:r>
+      <w:proofErr w:type="spellStart"/>
+      <w:r>
+        <w:t>its</w:t>
+      </w:r>
+      <w:proofErr w:type="spellEnd"/>
+      <w:r>
+        <w:t xml:space="preserve"> on H1, also seen as 07.</w:t>
       </w:r>
     </w:p>
     <w:p>
@@ -211,7 +339,23 @@
     </w:p>
     <w:p>
       <w:r>
-        <w:t>We call find_magic(Piece piece_type, int square) to find magic numbers for a given sliding piece on a given square. For example, a bishop on a1 will have a different magic number to a rook on a1, and a bishop on a1 will have a different magic number to a bishop on a2.</w:t>
+        <w:t xml:space="preserve">We call </w:t>
+      </w:r>
+      <w:proofErr w:type="spellStart"/>
+      <w:r>
+        <w:t>find_magic</w:t>
+      </w:r>
+      <w:proofErr w:type="spellEnd"/>
+      <w:r>
+        <w:t xml:space="preserve">(Piece </w:t>
+      </w:r>
+      <w:proofErr w:type="spellStart"/>
+      <w:r>
+        <w:t>piece_type</w:t>
+      </w:r>
+      <w:proofErr w:type="spellEnd"/>
+      <w:r>
+        <w:t>, int square) to find magic numbers for a given sliding piece on a given square. For example, a bishop on a1 will have a different magic number to a rook on a1, and a bishop on a1 will have a different magic number to a bishop on a2.</w:t>
       </w:r>
     </w:p>
     <w:p>
@@ -219,7 +363,6 @@
         <w:rPr>
           <w:noProof/>
         </w:rPr>
-        <w:lastRenderedPageBreak/>
         <w:drawing>
           <wp:inline distT="0" distB="0" distL="0" distR="0" wp14:anchorId="20634926" wp14:editId="76AC14FC">
             <wp:extent cx="5731510" cy="2535555"/>
@@ -267,6 +410,7 @@
         <w:rPr>
           <w:noProof/>
         </w:rPr>
+        <w:lastRenderedPageBreak/>
         <w:drawing>
           <wp:inline distT="0" distB="0" distL="0" distR="0" wp14:anchorId="18176DEC" wp14:editId="3818F9F3">
             <wp:extent cx="5731510" cy="3070860"/>

</xml_diff>

<commit_message>
Added some things for UCI
</commit_message>
<xml_diff>
--- a/documents/Gambit Write Up.docx
+++ b/documents/Gambit Write Up.docx
@@ -31,81 +31,33 @@
     </w:p>
     <w:p>
       <w:r>
-        <w:t xml:space="preserve">Used split </w:t>
-      </w:r>
-      <w:proofErr w:type="spellStart"/>
-      <w:r>
-        <w:t>perft</w:t>
-      </w:r>
-      <w:proofErr w:type="spellEnd"/>
-      <w:r>
-        <w:t xml:space="preserve"> to debug 6 positions on </w:t>
-      </w:r>
-      <w:proofErr w:type="spellStart"/>
-      <w:r>
-        <w:t>webperft</w:t>
-      </w:r>
-      <w:proofErr w:type="spellEnd"/>
-      <w:r>
-        <w:t xml:space="preserve">, then used regular </w:t>
-      </w:r>
-      <w:proofErr w:type="spellStart"/>
-      <w:r>
-        <w:t>perft</w:t>
-      </w:r>
-      <w:proofErr w:type="spellEnd"/>
-      <w:r>
-        <w:t xml:space="preserve"> for a large test suite.</w:t>
-      </w:r>
-    </w:p>
-    <w:p>
-      <w:r>
-        <w:t xml:space="preserve">Website to help debugging of move gen: </w:t>
-      </w:r>
-      <w:proofErr w:type="spellStart"/>
-      <w:r>
-        <w:t>webperft</w:t>
-      </w:r>
-      <w:proofErr w:type="spellEnd"/>
-      <w:r>
-        <w:t xml:space="preserve">. Once it was sound on </w:t>
-      </w:r>
-      <w:proofErr w:type="spellStart"/>
-      <w:r>
-        <w:t>webperft</w:t>
-      </w:r>
-      <w:proofErr w:type="spellEnd"/>
-      <w:r>
-        <w:t xml:space="preserve">, most kinks were ironed out so could move onto bigger </w:t>
-      </w:r>
-      <w:proofErr w:type="spellStart"/>
-      <w:r>
-        <w:t>perft</w:t>
-      </w:r>
-      <w:proofErr w:type="spellEnd"/>
-      <w:r>
-        <w:t xml:space="preserve"> suite.</w:t>
-      </w:r>
-    </w:p>
-    <w:p>
-      <w:r>
-        <w:t xml:space="preserve">To test your move generation efficiency, you can run PERFT and keep track of the total number of nodes walked per second. You then compare this to another implementation of </w:t>
-      </w:r>
-      <w:proofErr w:type="spellStart"/>
-      <w:r>
-        <w:t>well known</w:t>
-      </w:r>
-      <w:proofErr w:type="spellEnd"/>
-      <w:r>
-        <w:t xml:space="preserve"> engines to get a comparison. Note that nodes per second is also highly </w:t>
-      </w:r>
-      <w:proofErr w:type="spellStart"/>
-      <w:r>
-        <w:t>dependant</w:t>
-      </w:r>
-      <w:proofErr w:type="spellEnd"/>
-      <w:r>
-        <w:t xml:space="preserve"> on your computer architecture. So results from PERFT you see here may not align with your testing.</w:t>
+        <w:t>Used split perft to debug 6 positions on webperft, then used regular perft for a large test suite.</w:t>
+      </w:r>
+    </w:p>
+    <w:p>
+      <w:r>
+        <w:t>Website to help debugging of move gen: webperft. Once it was sound on webperft, most kinks were ironed out so could move onto bigger perft suite.</w:t>
+      </w:r>
+    </w:p>
+    <w:p>
+      <w:r>
+        <w:t>To test your move generation efficiency, you can run PERFT and keep track of the total number of nodes walked per second. You then compare this to another implementation of well known engines to get a comparison. Note that nodes per second is also highly dependant on your computer architecture. So results from PERFT you see here may not align with your testing.</w:t>
+      </w:r>
+    </w:p>
+    <w:p/>
+    <w:p>
+      <w:hyperlink r:id="rId4" w:history="1">
+        <w:r>
+          <w:rPr>
+            <w:rStyle w:val="Hyperlink"/>
+          </w:rPr>
+          <w:t>https://analog-hors.github.io/site/magic-bitboards/</w:t>
+        </w:r>
+      </w:hyperlink>
+    </w:p>
+    <w:p>
+      <w:r>
+        <w:t>Magics help ^</w:t>
       </w:r>
     </w:p>
     <w:p/>
@@ -155,23 +107,8 @@
         <w:pStyle w:val="KeyWordHead"/>
       </w:pPr>
       <w:r>
-        <w:t xml:space="preserve">Analyze a massive database of games to evaluate moves based on probability. Say you have a 500 </w:t>
-      </w:r>
-      <w:proofErr w:type="spellStart"/>
-      <w:r>
-        <w:t>elo</w:t>
-      </w:r>
-      <w:proofErr w:type="spellEnd"/>
-      <w:r>
-        <w:t xml:space="preserve"> player, you would look at all games featuring say 300 – 700 </w:t>
-      </w:r>
-      <w:proofErr w:type="spellStart"/>
-      <w:r>
-        <w:t>elo</w:t>
-      </w:r>
-      <w:proofErr w:type="spellEnd"/>
-      <w:r>
-        <w:t xml:space="preserve"> players and see what the most common move was in that position. This would be like alpha beta with pruning, where you discard unpromising lines early before wasting lots of time calculating to a given depth on a tree you can be fairly sure will result in a worse position. However, in our case instead of pruning trees with a low evaluated position for the engine, we could prune trees with a low probability of occurring. It would require testing to see what threshold this would be, but for example if a line is under 10% chance of occurring, it will prune that branch. Also, if a line is over 50% chance of occurring, then you could search a higher depth than less likely lines.</w:t>
+        <w:lastRenderedPageBreak/>
+        <w:t>Analyze a massive database of games to evaluate moves based on probability. Say you have a 500 elo player, you would look at all games featuring say 300 – 700 elo players and see what the most common move was in that position. This would be like alpha beta with pruning, where you discard unpromising lines early before wasting lots of time calculating to a given depth on a tree you can be fairly sure will result in a worse position. However, in our case instead of pruning trees with a low evaluated position for the engine, we could prune trees with a low probability of occurring. It would require testing to see what threshold this would be, but for example if a line is under 10% chance of occurring, it will prune that branch. Also, if a line is over 50% chance of occurring, then you could search a higher depth than less likely lines.</w:t>
       </w:r>
     </w:p>
     <w:p>
@@ -179,10 +116,9 @@
         <w:pStyle w:val="KeyWordHead"/>
       </w:pPr>
       <w:r>
-        <w:lastRenderedPageBreak/>
         <w:t xml:space="preserve">Some drawbacks include that it would require a tremendous amount of data, and would need to be trained on the Royal Holloway supercluster. To help you understand the sheer amount of data you would need,  there are 10^40 possible legal positions in chess, which is 100 quadrillion times greater than the number of stars in the observable universe.  </w:t>
       </w:r>
-      <w:hyperlink r:id="rId4" w:history="1">
+      <w:hyperlink r:id="rId5" w:history="1">
         <w:r>
           <w:rPr>
             <w:rStyle w:val="Hyperlink"/>
@@ -219,13 +155,8 @@
       </w:r>
     </w:p>
     <w:p>
-      <w:proofErr w:type="spellStart"/>
-      <w:r>
-        <w:t>Id</w:t>
-      </w:r>
-      <w:proofErr w:type="spellEnd"/>
-      <w:r>
-        <w:t xml:space="preserve"> like to use machine learning to analyse data of games from multiple skill levels, to play the probabilistic best line</w:t>
+      <w:r>
+        <w:t>Id like to use machine learning to analyse data of games from multiple skill levels, to play the probabilistic best line</w:t>
       </w:r>
     </w:p>
     <w:p>
@@ -291,19 +222,12 @@
     </w:p>
     <w:p>
       <w:r>
-        <w:t xml:space="preserve">  - Or also thought of as rook on 00. At u64[7] is another rook, because </w:t>
-      </w:r>
-      <w:proofErr w:type="spellStart"/>
-      <w:r>
-        <w:t>its</w:t>
-      </w:r>
-      <w:proofErr w:type="spellEnd"/>
-      <w:r>
-        <w:t xml:space="preserve"> on H1, also seen as 07.</w:t>
-      </w:r>
-    </w:p>
-    <w:p>
-      <w:r>
+        <w:t xml:space="preserve">  - Or also thought of as rook on 00. At u64[7] is another rook, because its on H1, also seen as 07.</w:t>
+      </w:r>
+    </w:p>
+    <w:p>
+      <w:r>
+        <w:lastRenderedPageBreak/>
         <w:t xml:space="preserve">  - Using b tells the compiler to see this number as a binary instead of decimal number and the beginning 0 prevents it from being seen as a variable name.</w:t>
       </w:r>
     </w:p>
@@ -314,7 +238,7 @@
       </w:r>
     </w:p>
     <w:p>
-      <w:hyperlink r:id="rId5" w:history="1">
+      <w:hyperlink r:id="rId6" w:history="1">
         <w:r>
           <w:rPr>
             <w:rStyle w:val="Hyperlink"/>
@@ -339,23 +263,7 @@
     </w:p>
     <w:p>
       <w:r>
-        <w:t xml:space="preserve">We call </w:t>
-      </w:r>
-      <w:proofErr w:type="spellStart"/>
-      <w:r>
-        <w:t>find_magic</w:t>
-      </w:r>
-      <w:proofErr w:type="spellEnd"/>
-      <w:r>
-        <w:t xml:space="preserve">(Piece </w:t>
-      </w:r>
-      <w:proofErr w:type="spellStart"/>
-      <w:r>
-        <w:t>piece_type</w:t>
-      </w:r>
-      <w:proofErr w:type="spellEnd"/>
-      <w:r>
-        <w:t>, int square) to find magic numbers for a given sliding piece on a given square. For example, a bishop on a1 will have a different magic number to a rook on a1, and a bishop on a1 will have a different magic number to a bishop on a2.</w:t>
+        <w:t>We call find_magic(Piece piece_type, int square) to find magic numbers for a given sliding piece on a given square. For example, a bishop on a1 will have a different magic number to a rook on a1, and a bishop on a1 will have a different magic number to a bishop on a2.</w:t>
       </w:r>
     </w:p>
     <w:p>
@@ -379,7 +287,7 @@
                     <pic:cNvPicPr/>
                   </pic:nvPicPr>
                   <pic:blipFill>
-                    <a:blip r:embed="rId6"/>
+                    <a:blip r:embed="rId7"/>
                     <a:stretch>
                       <a:fillRect/>
                     </a:stretch>
@@ -427,7 +335,7 @@
                     <pic:cNvPicPr/>
                   </pic:nvPicPr>
                   <pic:blipFill>
-                    <a:blip r:embed="rId7"/>
+                    <a:blip r:embed="rId8"/>
                     <a:stretch>
                       <a:fillRect/>
                     </a:stretch>

</xml_diff>

<commit_message>
Changed how search works and how repo interacts with itself by using many consts, putting things into classes etc.
</commit_message>
<xml_diff>
--- a/documents/Gambit Write Up.docx
+++ b/documents/Gambit Write Up.docx
@@ -31,17 +31,81 @@
     </w:p>
     <w:p>
       <w:r>
-        <w:t>Used split perft to debug 6 positions on webperft, then used regular perft for a large test suite.</w:t>
-      </w:r>
-    </w:p>
-    <w:p>
-      <w:r>
-        <w:t>Website to help debugging of move gen: webperft. Once it was sound on webperft, most kinks were ironed out so could move onto bigger perft suite.</w:t>
-      </w:r>
-    </w:p>
-    <w:p>
-      <w:r>
-        <w:t>To test your move generation efficiency, you can run PERFT and keep track of the total number of nodes walked per second. You then compare this to another implementation of well known engines to get a comparison. Note that nodes per second is also highly dependant on your computer architecture. So results from PERFT you see here may not align with your testing.</w:t>
+        <w:t xml:space="preserve">Used split </w:t>
+      </w:r>
+      <w:proofErr w:type="spellStart"/>
+      <w:r>
+        <w:t>perft</w:t>
+      </w:r>
+      <w:proofErr w:type="spellEnd"/>
+      <w:r>
+        <w:t xml:space="preserve"> to debug 6 positions on </w:t>
+      </w:r>
+      <w:proofErr w:type="spellStart"/>
+      <w:r>
+        <w:t>webperft</w:t>
+      </w:r>
+      <w:proofErr w:type="spellEnd"/>
+      <w:r>
+        <w:t xml:space="preserve">, then used regular </w:t>
+      </w:r>
+      <w:proofErr w:type="spellStart"/>
+      <w:r>
+        <w:t>perft</w:t>
+      </w:r>
+      <w:proofErr w:type="spellEnd"/>
+      <w:r>
+        <w:t xml:space="preserve"> for a large test suite.</w:t>
+      </w:r>
+    </w:p>
+    <w:p>
+      <w:r>
+        <w:t xml:space="preserve">Website to help debugging of move gen: </w:t>
+      </w:r>
+      <w:proofErr w:type="spellStart"/>
+      <w:r>
+        <w:t>webperft</w:t>
+      </w:r>
+      <w:proofErr w:type="spellEnd"/>
+      <w:r>
+        <w:t xml:space="preserve">. Once it was sound on </w:t>
+      </w:r>
+      <w:proofErr w:type="spellStart"/>
+      <w:r>
+        <w:t>webperft</w:t>
+      </w:r>
+      <w:proofErr w:type="spellEnd"/>
+      <w:r>
+        <w:t xml:space="preserve">, most kinks were ironed out so could move onto bigger </w:t>
+      </w:r>
+      <w:proofErr w:type="spellStart"/>
+      <w:r>
+        <w:t>perft</w:t>
+      </w:r>
+      <w:proofErr w:type="spellEnd"/>
+      <w:r>
+        <w:t xml:space="preserve"> suite.</w:t>
+      </w:r>
+    </w:p>
+    <w:p>
+      <w:r>
+        <w:t xml:space="preserve">To test your move generation efficiency, you can run PERFT and keep track of the total number of nodes walked per second. You then compare this to another implementation of </w:t>
+      </w:r>
+      <w:proofErr w:type="spellStart"/>
+      <w:r>
+        <w:t>well known</w:t>
+      </w:r>
+      <w:proofErr w:type="spellEnd"/>
+      <w:r>
+        <w:t xml:space="preserve"> engines to get a comparison. Note that nodes per second is also highly </w:t>
+      </w:r>
+      <w:proofErr w:type="spellStart"/>
+      <w:r>
+        <w:t>dependant</w:t>
+      </w:r>
+      <w:proofErr w:type="spellEnd"/>
+      <w:r>
+        <w:t xml:space="preserve"> on your computer architecture. So results from PERFT you see here may not align with your testing.</w:t>
       </w:r>
     </w:p>
     <w:p/>
@@ -108,7 +172,23 @@
       </w:pPr>
       <w:r>
         <w:lastRenderedPageBreak/>
-        <w:t>Analyze a massive database of games to evaluate moves based on probability. Say you have a 500 elo player, you would look at all games featuring say 300 – 700 elo players and see what the most common move was in that position. This would be like alpha beta with pruning, where you discard unpromising lines early before wasting lots of time calculating to a given depth on a tree you can be fairly sure will result in a worse position. However, in our case instead of pruning trees with a low evaluated position for the engine, we could prune trees with a low probability of occurring. It would require testing to see what threshold this would be, but for example if a line is under 10% chance of occurring, it will prune that branch. Also, if a line is over 50% chance of occurring, then you could search a higher depth than less likely lines.</w:t>
+        <w:t xml:space="preserve">Analyze a massive database of games to evaluate moves based on probability. Say you have a 500 </w:t>
+      </w:r>
+      <w:proofErr w:type="spellStart"/>
+      <w:r>
+        <w:t>elo</w:t>
+      </w:r>
+      <w:proofErr w:type="spellEnd"/>
+      <w:r>
+        <w:t xml:space="preserve"> player, you would look at all games featuring say 300 – 700 </w:t>
+      </w:r>
+      <w:proofErr w:type="spellStart"/>
+      <w:r>
+        <w:t>elo</w:t>
+      </w:r>
+      <w:proofErr w:type="spellEnd"/>
+      <w:r>
+        <w:t xml:space="preserve"> players and see what the most common move was in that position. This would be like alpha beta with pruning, where you discard unpromising lines early before wasting lots of time calculating to a given depth on a tree you can be fairly sure will result in a worse position. However, in our case instead of pruning trees with a low evaluated position for the engine, we could prune trees with a low probability of occurring. It would require testing to see what threshold this would be, but for example if a line is under 10% chance of occurring, it will prune that branch. Also, if a line is over 50% chance of occurring, then you could search a higher depth than less likely lines.</w:t>
       </w:r>
     </w:p>
     <w:p>
@@ -155,8 +235,13 @@
       </w:r>
     </w:p>
     <w:p>
-      <w:r>
-        <w:t>Id like to use machine learning to analyse data of games from multiple skill levels, to play the probabilistic best line</w:t>
+      <w:proofErr w:type="spellStart"/>
+      <w:r>
+        <w:t>Id</w:t>
+      </w:r>
+      <w:proofErr w:type="spellEnd"/>
+      <w:r>
+        <w:t xml:space="preserve"> like to use machine learning to analyse data of games from multiple skill levels, to play the probabilistic best line</w:t>
       </w:r>
     </w:p>
     <w:p>
@@ -222,7 +307,15 @@
     </w:p>
     <w:p>
       <w:r>
-        <w:t xml:space="preserve">  - Or also thought of as rook on 00. At u64[7] is another rook, because its on H1, also seen as 07.</w:t>
+        <w:t xml:space="preserve">  - Or also thought of as rook on 00. At u64[7] is another rook, because </w:t>
+      </w:r>
+      <w:proofErr w:type="spellStart"/>
+      <w:r>
+        <w:t>its</w:t>
+      </w:r>
+      <w:proofErr w:type="spellEnd"/>
+      <w:r>
+        <w:t xml:space="preserve"> on H1, also seen as 07.</w:t>
       </w:r>
     </w:p>
     <w:p>
@@ -263,7 +356,23 @@
     </w:p>
     <w:p>
       <w:r>
-        <w:t>We call find_magic(Piece piece_type, int square) to find magic numbers for a given sliding piece on a given square. For example, a bishop on a1 will have a different magic number to a rook on a1, and a bishop on a1 will have a different magic number to a bishop on a2.</w:t>
+        <w:t xml:space="preserve">We call </w:t>
+      </w:r>
+      <w:proofErr w:type="spellStart"/>
+      <w:r>
+        <w:t>find_magic</w:t>
+      </w:r>
+      <w:proofErr w:type="spellEnd"/>
+      <w:r>
+        <w:t xml:space="preserve">(Piece </w:t>
+      </w:r>
+      <w:proofErr w:type="spellStart"/>
+      <w:r>
+        <w:t>piece_type</w:t>
+      </w:r>
+      <w:proofErr w:type="spellEnd"/>
+      <w:r>
+        <w:t>, int square) to find magic numbers for a given sliding piece on a given square. For example, a bishop on a1 will have a different magic number to a rook on a1, and a bishop on a1 will have a different magic number to a bishop on a2.</w:t>
       </w:r>
     </w:p>
     <w:p>
@@ -364,6 +473,54 @@
         <w:t>Magics:</w:t>
       </w:r>
     </w:p>
+    <w:p/>
+    <w:p/>
+    <w:p>
+      <w:r>
+        <w:t>References:</w:t>
+      </w:r>
+    </w:p>
+    <w:p>
+      <w:hyperlink r:id="rId9" w:history="1">
+        <w:r>
+          <w:rPr>
+            <w:rStyle w:val="Hyperlink"/>
+          </w:rPr>
+          <w:t>https://www.chessprogramming.org/MVV-LVA</w:t>
+        </w:r>
+      </w:hyperlink>
+    </w:p>
+    <w:p>
+      <w:hyperlink r:id="rId10" w:history="1">
+        <w:r>
+          <w:rPr>
+            <w:rStyle w:val="Hyperlink"/>
+          </w:rPr>
+          <w:t>https://github.com/cutechess/cutechess</w:t>
+        </w:r>
+      </w:hyperlink>
+    </w:p>
+    <w:p>
+      <w:hyperlink r:id="rId11" w:history="1">
+        <w:r>
+          <w:rPr>
+            <w:rStyle w:val="Hyperlink"/>
+          </w:rPr>
+          <w:t>https://github.com/AndyGrant/openbench-books/blob/master/8moves_v3.epd.zip</w:t>
+        </w:r>
+      </w:hyperlink>
+    </w:p>
+    <w:p>
+      <w:hyperlink r:id="rId12" w:history="1">
+        <w:r>
+          <w:rPr>
+            <w:rStyle w:val="Hyperlink"/>
+          </w:rPr>
+          <w:t>https://github.com/Disservin/fastchess/releases/tag/v1.1.0-alpha</w:t>
+        </w:r>
+      </w:hyperlink>
+    </w:p>
+    <w:p/>
     <w:p/>
     <w:sectPr>
       <w:pgSz w:w="11906" w:h="16838"/>

</xml_diff>